<commit_message>
CSC 323 - Upload initial structure for Project 3.
</commit_message>
<xml_diff>
--- a/CSC 323/Assignments/Assignment 2/tasklist.docx
+++ b/CSC 323/Assignments/Assignment 2/tasklist.docx
@@ -22,7 +22,7 @@
         <w:rPr>
           <w:u w:val="single"/>
         </w:rPr>
-        <w:t>1</w:t>
+        <w:t>2</w:t>
       </w:r>
       <w:r>
         <w:rPr>
@@ -224,8 +224,13 @@
           </w:tcPr>
           <w:p>
             <w:r>
-              <w:t>Anthony Stephich</w:t>
+              <w:t xml:space="preserve">Anthony </w:t>
             </w:r>
+            <w:proofErr w:type="spellStart"/>
+            <w:r>
+              <w:t>Stephich</w:t>
+            </w:r>
+            <w:proofErr w:type="spellEnd"/>
           </w:p>
         </w:tc>
         <w:tc>
@@ -276,7 +281,7 @@
           </w:tcPr>
           <w:p>
             <w:r>
-              <w:t>Developed solution, wrote code, tested</w:t>
+              <w:t>Nothing</w:t>
             </w:r>
           </w:p>
         </w:tc>
@@ -1157,7 +1162,7 @@
     <w:lsdException w:name="Table Web 2" w:semiHidden="1" w:unhideWhenUsed="1"/>
     <w:lsdException w:name="Table Web 3" w:semiHidden="1" w:unhideWhenUsed="1"/>
     <w:lsdException w:name="Balloon Text" w:semiHidden="1" w:unhideWhenUsed="1"/>
-    <w:lsdException w:name="Table Grid" w:semiHidden="1" w:uiPriority="59" w:unhideWhenUsed="1"/>
+    <w:lsdException w:name="Table Grid" w:uiPriority="59"/>
     <w:lsdException w:name="Table Theme" w:semiHidden="1" w:unhideWhenUsed="1"/>
     <w:lsdException w:name="Placeholder Text" w:semiHidden="1"/>
     <w:lsdException w:name="No Spacing" w:uiPriority="1" w:qFormat="1"/>

</xml_diff>